<commit_message>
wip: work deductions and benefits on payroll
</commit_message>
<xml_diff>
--- a/public/templates/payslip_template.docx
+++ b/public/templates/payslip_template.docx
@@ -5,8 +5,12 @@
     <w:p>
       <w:pPr>
         <w:pStyle w:val="BodyText"/>
+        <w:tabs>
+          <w:tab w:val="left" w:pos="5490"/>
+          <w:tab w:val="left" w:pos="5760"/>
+        </w:tabs>
         <w:spacing w:before="0"/>
-        <w:ind w:left="290"/>
+        <w:ind w:left="990"/>
         <w:rPr>
           <w:rFonts w:asciiTheme="minorHAnsi" w:hAnsiTheme="minorHAnsi" w:cstheme="minorHAnsi"/>
           <w:sz w:val="20"/>
@@ -498,6 +502,25 @@
       <w:r>
         <w:rPr>
           <w:rFonts w:asciiTheme="minorHAnsi" w:hAnsiTheme="minorHAnsi" w:cstheme="minorHAnsi"/>
+        </w:rPr>
+        <w:t>.......................</w:t>
+      </w:r>
+    </w:p>
+    <w:p>
+      <w:pPr>
+        <w:pStyle w:val="BodyText"/>
+        <w:tabs>
+          <w:tab w:val="left" w:pos="4900"/>
+        </w:tabs>
+        <w:spacing w:before="82" w:line="312" w:lineRule="auto"/>
+        <w:ind w:right="5068"/>
+        <w:rPr>
+          <w:rFonts w:asciiTheme="minorHAnsi" w:hAnsiTheme="minorHAnsi" w:cstheme="minorHAnsi"/>
+        </w:rPr>
+      </w:pPr>
+      <w:r>
+        <w:rPr>
+          <w:rFonts w:asciiTheme="minorHAnsi" w:hAnsiTheme="minorHAnsi" w:cstheme="minorHAnsi"/>
           <w:spacing w:val="-47"/>
         </w:rPr>
         <w:t xml:space="preserve"> </w:t>
@@ -538,16 +561,16 @@
         <w:tblLook w:val="04A0" w:firstRow="1" w:lastRow="0" w:firstColumn="1" w:lastColumn="0" w:noHBand="0" w:noVBand="1"/>
       </w:tblPr>
       <w:tblGrid>
-        <w:gridCol w:w="2288"/>
-        <w:gridCol w:w="2867"/>
+        <w:gridCol w:w="2341"/>
+        <w:gridCol w:w="2933"/>
       </w:tblGrid>
       <w:tr>
         <w:trPr>
-          <w:trHeight w:val="288"/>
+          <w:trHeight w:val="292"/>
         </w:trPr>
         <w:tc>
           <w:tcPr>
-            <w:tcW w:w="2288" w:type="dxa"/>
+            <w:tcW w:w="2341" w:type="dxa"/>
           </w:tcPr>
           <w:p>
             <w:pPr>
@@ -586,7 +609,7 @@
         </w:tc>
         <w:tc>
           <w:tcPr>
-            <w:tcW w:w="2867" w:type="dxa"/>
+            <w:tcW w:w="2933" w:type="dxa"/>
           </w:tcPr>
           <w:p>
             <w:pPr>
@@ -625,139 +648,124 @@
           </w:p>
         </w:tc>
       </w:tr>
+      <w:tr>
+        <w:trPr>
+          <w:trHeight w:val="292"/>
+        </w:trPr>
+        <w:tc>
+          <w:tcPr>
+            <w:tcW w:w="2341" w:type="dxa"/>
+          </w:tcPr>
+          <w:p>
+            <w:pPr>
+              <w:pStyle w:val="BodyText"/>
+              <w:spacing w:before="40"/>
+              <w:ind w:left="0"/>
+              <w:rPr>
+                <w:rFonts w:asciiTheme="minorHAnsi" w:hAnsiTheme="minorHAnsi" w:cstheme="minorHAnsi"/>
+              </w:rPr>
+            </w:pPr>
+            <w:r>
+              <w:rPr>
+                <w:rFonts w:asciiTheme="minorHAnsi" w:hAnsiTheme="minorHAnsi" w:cstheme="minorHAnsi"/>
+              </w:rPr>
+              <w:t>Gross</w:t>
+            </w:r>
+            <w:r>
+              <w:rPr>
+                <w:rFonts w:asciiTheme="minorHAnsi" w:hAnsiTheme="minorHAnsi" w:cstheme="minorHAnsi"/>
+                <w:spacing w:val="-4"/>
+              </w:rPr>
+              <w:t xml:space="preserve"> </w:t>
+            </w:r>
+            <w:r>
+              <w:rPr>
+                <w:rFonts w:asciiTheme="minorHAnsi" w:hAnsiTheme="minorHAnsi" w:cstheme="minorHAnsi"/>
+              </w:rPr>
+              <w:t xml:space="preserve">Pay                                                             </w:t>
+            </w:r>
+            <w:r>
+              <w:rPr>
+                <w:rFonts w:asciiTheme="minorHAnsi" w:hAnsiTheme="minorHAnsi" w:cstheme="minorHAnsi"/>
+              </w:rPr>
+              <w:t xml:space="preserve">                               </w:t>
+            </w:r>
+            <w:r>
+              <w:rPr>
+                <w:rFonts w:asciiTheme="minorHAnsi" w:hAnsiTheme="minorHAnsi" w:cstheme="minorHAnsi"/>
+              </w:rPr>
+              <w:t xml:space="preserve">  </w:t>
+            </w:r>
+          </w:p>
+        </w:tc>
+        <w:tc>
+          <w:tcPr>
+            <w:tcW w:w="2933" w:type="dxa"/>
+          </w:tcPr>
+          <w:p>
+            <w:pPr>
+              <w:pStyle w:val="BodyText"/>
+              <w:tabs>
+                <w:tab w:val="left" w:pos="4464"/>
+              </w:tabs>
+              <w:spacing w:before="46"/>
+              <w:jc w:val="right"/>
+              <w:rPr>
+                <w:rFonts w:asciiTheme="minorHAnsi" w:hAnsiTheme="minorHAnsi" w:cstheme="minorHAnsi"/>
+                <w:b/>
+              </w:rPr>
+            </w:pPr>
+            <w:r>
+              <w:rPr>
+                <w:rFonts w:asciiTheme="minorHAnsi" w:hAnsiTheme="minorHAnsi" w:cstheme="minorHAnsi"/>
+                <w:b/>
+              </w:rPr>
+              <w:t>${</w:t>
+            </w:r>
+            <w:proofErr w:type="spellStart"/>
+            <w:r>
+              <w:rPr>
+                <w:rFonts w:asciiTheme="minorHAnsi" w:hAnsiTheme="minorHAnsi" w:cstheme="minorHAnsi"/>
+                <w:b/>
+              </w:rPr>
+              <w:t>gross_pay</w:t>
+            </w:r>
+            <w:proofErr w:type="spellEnd"/>
+            <w:r>
+              <w:rPr>
+                <w:rFonts w:asciiTheme="minorHAnsi" w:hAnsiTheme="minorHAnsi" w:cstheme="minorHAnsi"/>
+                <w:b/>
+              </w:rPr>
+              <w:t>}</w:t>
+            </w:r>
+          </w:p>
+          <w:p>
+            <w:pPr>
+              <w:pStyle w:val="BodyText"/>
+              <w:spacing w:before="40"/>
+              <w:ind w:left="0"/>
+              <w:jc w:val="right"/>
+              <w:rPr>
+                <w:rFonts w:asciiTheme="minorHAnsi" w:hAnsiTheme="minorHAnsi" w:cstheme="minorHAnsi"/>
+                <w:b/>
+              </w:rPr>
+            </w:pPr>
+          </w:p>
+        </w:tc>
+      </w:tr>
     </w:tbl>
     <w:p>
       <w:pPr>
         <w:pStyle w:val="BodyText"/>
-        <w:spacing w:before="44"/>
-        <w:rPr>
-          <w:rFonts w:asciiTheme="minorHAnsi" w:hAnsiTheme="minorHAnsi" w:cstheme="minorHAnsi"/>
-          <w:spacing w:val="-1"/>
+        <w:tabs>
+          <w:tab w:val="left" w:pos="4900"/>
+        </w:tabs>
+        <w:spacing w:before="44" w:line="297" w:lineRule="auto"/>
+        <w:ind w:right="5068"/>
+        <w:rPr>
+          <w:rFonts w:asciiTheme="minorHAnsi" w:hAnsiTheme="minorHAnsi" w:cstheme="minorHAnsi"/>
         </w:rPr>
       </w:pPr>
-    </w:p>
-    <w:p>
-      <w:pPr>
-        <w:pStyle w:val="BodyText"/>
-        <w:spacing w:before="44"/>
-        <w:rPr>
-          <w:rFonts w:asciiTheme="minorHAnsi" w:hAnsiTheme="minorHAnsi" w:cstheme="minorHAnsi"/>
-        </w:rPr>
-      </w:pPr>
-      <w:r>
-        <w:rPr>
-          <w:rFonts w:asciiTheme="minorHAnsi" w:hAnsiTheme="minorHAnsi" w:cstheme="minorHAnsi"/>
-          <w:spacing w:val="-1"/>
-        </w:rPr>
-        <w:t>...........................................................</w:t>
-      </w:r>
-      <w:r>
-        <w:rPr>
-          <w:rFonts w:asciiTheme="minorHAnsi" w:hAnsiTheme="minorHAnsi" w:cstheme="minorHAnsi"/>
-          <w:spacing w:val="72"/>
-        </w:rPr>
-        <w:t xml:space="preserve"> </w:t>
-      </w:r>
-      <w:r>
-        <w:rPr>
-          <w:rFonts w:asciiTheme="minorHAnsi" w:hAnsiTheme="minorHAnsi" w:cstheme="minorHAnsi"/>
-        </w:rPr>
-        <w:t>.....................................</w:t>
-      </w:r>
-    </w:p>
-    <w:p>
-      <w:pPr>
-        <w:pStyle w:val="BodyText"/>
-        <w:tabs>
-          <w:tab w:val="left" w:pos="4464"/>
-        </w:tabs>
-        <w:spacing w:before="46"/>
-        <w:rPr>
-          <w:rFonts w:asciiTheme="minorHAnsi" w:hAnsiTheme="minorHAnsi" w:cstheme="minorHAnsi"/>
-          <w:b/>
-        </w:rPr>
-      </w:pPr>
-      <w:r>
-        <w:rPr>
-          <w:rFonts w:asciiTheme="minorHAnsi" w:hAnsiTheme="minorHAnsi" w:cstheme="minorHAnsi"/>
-        </w:rPr>
-        <w:t>Gross</w:t>
-      </w:r>
-      <w:r>
-        <w:rPr>
-          <w:rFonts w:asciiTheme="minorHAnsi" w:hAnsiTheme="minorHAnsi" w:cstheme="minorHAnsi"/>
-          <w:spacing w:val="-4"/>
-        </w:rPr>
-        <w:t xml:space="preserve"> </w:t>
-      </w:r>
-      <w:r>
-        <w:rPr>
-          <w:rFonts w:asciiTheme="minorHAnsi" w:hAnsiTheme="minorHAnsi" w:cstheme="minorHAnsi"/>
-        </w:rPr>
-        <w:t xml:space="preserve">Pay                                                             </w:t>
-      </w:r>
-      <w:r>
-        <w:rPr>
-          <w:rFonts w:asciiTheme="minorHAnsi" w:hAnsiTheme="minorHAnsi" w:cstheme="minorHAnsi"/>
-        </w:rPr>
-        <w:t xml:space="preserve">                               </w:t>
-      </w:r>
-      <w:r>
-        <w:rPr>
-          <w:rFonts w:asciiTheme="minorHAnsi" w:hAnsiTheme="minorHAnsi" w:cstheme="minorHAnsi"/>
-        </w:rPr>
-        <w:t xml:space="preserve">  </w:t>
-      </w:r>
-      <w:r>
-        <w:rPr>
-          <w:rFonts w:asciiTheme="minorHAnsi" w:hAnsiTheme="minorHAnsi" w:cstheme="minorHAnsi"/>
-          <w:b/>
-        </w:rPr>
-        <w:t>${</w:t>
-      </w:r>
-      <w:proofErr w:type="spellStart"/>
-      <w:r>
-        <w:rPr>
-          <w:rFonts w:asciiTheme="minorHAnsi" w:hAnsiTheme="minorHAnsi" w:cstheme="minorHAnsi"/>
-          <w:b/>
-        </w:rPr>
-        <w:t>gross_pay</w:t>
-      </w:r>
-      <w:proofErr w:type="spellEnd"/>
-      <w:r>
-        <w:rPr>
-          <w:rFonts w:asciiTheme="minorHAnsi" w:hAnsiTheme="minorHAnsi" w:cstheme="minorHAnsi"/>
-          <w:b/>
-        </w:rPr>
-        <w:t>}</w:t>
-      </w:r>
-    </w:p>
-    <w:p>
-      <w:pPr>
-        <w:pStyle w:val="BodyText"/>
-        <w:tabs>
-          <w:tab w:val="left" w:pos="4464"/>
-        </w:tabs>
-        <w:spacing w:before="46"/>
-        <w:rPr>
-          <w:rFonts w:asciiTheme="minorHAnsi" w:hAnsiTheme="minorHAnsi" w:cstheme="minorHAnsi"/>
-          <w:b/>
-        </w:rPr>
-      </w:pPr>
-    </w:p>
-    <w:p>
-      <w:pPr>
-        <w:pStyle w:val="BodyText"/>
-        <w:tabs>
-          <w:tab w:val="left" w:pos="4464"/>
-        </w:tabs>
-        <w:spacing w:before="46"/>
-        <w:rPr>
-          <w:rFonts w:asciiTheme="minorHAnsi" w:hAnsiTheme="minorHAnsi" w:cstheme="minorHAnsi"/>
-        </w:rPr>
-      </w:pPr>
-      <w:bookmarkStart w:id="0" w:name="_GoBack"/>
-      <w:bookmarkEnd w:id="0"/>
     </w:p>
     <w:p>
       <w:pPr>
@@ -775,32 +783,6 @@
         <w:rPr>
           <w:rFonts w:asciiTheme="minorHAnsi" w:hAnsiTheme="minorHAnsi" w:cstheme="minorHAnsi"/>
         </w:rPr>
-        <w:t>...........................................................</w:t>
-      </w:r>
-      <w:r>
-        <w:rPr>
-          <w:rFonts w:asciiTheme="minorHAnsi" w:hAnsiTheme="minorHAnsi" w:cstheme="minorHAnsi"/>
-          <w:spacing w:val="1"/>
-        </w:rPr>
-        <w:t xml:space="preserve"> </w:t>
-      </w:r>
-      <w:r>
-        <w:rPr>
-          <w:rFonts w:asciiTheme="minorHAnsi" w:hAnsiTheme="minorHAnsi" w:cstheme="minorHAnsi"/>
-        </w:rPr>
-        <w:t>.....................................</w:t>
-      </w:r>
-      <w:r>
-        <w:rPr>
-          <w:rFonts w:asciiTheme="minorHAnsi" w:hAnsiTheme="minorHAnsi" w:cstheme="minorHAnsi"/>
-          <w:spacing w:val="-47"/>
-        </w:rPr>
-        <w:t xml:space="preserve"> </w:t>
-      </w:r>
-      <w:r>
-        <w:rPr>
-          <w:rFonts w:asciiTheme="minorHAnsi" w:hAnsiTheme="minorHAnsi" w:cstheme="minorHAnsi"/>
-        </w:rPr>
         <w:t>STATUTORIES</w:t>
       </w:r>
       <w:r>
@@ -809,13 +791,19 @@
         </w:rPr>
         <w:tab/>
       </w:r>
-      <w:r>
-        <w:rPr>
-          <w:rFonts w:asciiTheme="minorHAnsi" w:hAnsiTheme="minorHAnsi" w:cstheme="minorHAnsi"/>
-          <w:spacing w:val="-4"/>
-        </w:rPr>
-        <w:t>.</w:t>
-      </w:r>
+    </w:p>
+    <w:p>
+      <w:pPr>
+        <w:pStyle w:val="BodyText"/>
+        <w:tabs>
+          <w:tab w:val="left" w:pos="4900"/>
+        </w:tabs>
+        <w:spacing w:before="44" w:line="297" w:lineRule="auto"/>
+        <w:ind w:right="5068"/>
+        <w:rPr>
+          <w:rFonts w:asciiTheme="minorHAnsi" w:hAnsiTheme="minorHAnsi" w:cstheme="minorHAnsi"/>
+        </w:rPr>
+      </w:pPr>
     </w:p>
     <w:tbl>
       <w:tblPr>
@@ -1045,25 +1033,6 @@
           <w:rFonts w:asciiTheme="minorHAnsi" w:hAnsiTheme="minorHAnsi" w:cstheme="minorHAnsi"/>
         </w:rPr>
       </w:pPr>
-      <w:r>
-        <w:rPr>
-          <w:rFonts w:asciiTheme="minorHAnsi" w:hAnsiTheme="minorHAnsi" w:cstheme="minorHAnsi"/>
-        </w:rPr>
-        <w:t>...........................................................</w:t>
-      </w:r>
-      <w:r>
-        <w:rPr>
-          <w:rFonts w:asciiTheme="minorHAnsi" w:hAnsiTheme="minorHAnsi" w:cstheme="minorHAnsi"/>
-          <w:spacing w:val="1"/>
-        </w:rPr>
-        <w:t xml:space="preserve"> </w:t>
-      </w:r>
-      <w:r>
-        <w:rPr>
-          <w:rFonts w:asciiTheme="minorHAnsi" w:hAnsiTheme="minorHAnsi" w:cstheme="minorHAnsi"/>
-        </w:rPr>
-        <w:t>.....................................</w:t>
-      </w:r>
     </w:p>
     <w:p>
       <w:pPr>
@@ -1210,26 +1179,6 @@
           <w:rFonts w:asciiTheme="minorHAnsi" w:hAnsiTheme="minorHAnsi" w:cstheme="minorHAnsi"/>
         </w:rPr>
       </w:pPr>
-      <w:r>
-        <w:rPr>
-          <w:rFonts w:asciiTheme="minorHAnsi" w:hAnsiTheme="minorHAnsi" w:cstheme="minorHAnsi"/>
-          <w:spacing w:val="-1"/>
-        </w:rPr>
-        <w:t>...........................................................</w:t>
-      </w:r>
-      <w:r>
-        <w:rPr>
-          <w:rFonts w:asciiTheme="minorHAnsi" w:hAnsiTheme="minorHAnsi" w:cstheme="minorHAnsi"/>
-          <w:spacing w:val="72"/>
-        </w:rPr>
-        <w:t xml:space="preserve"> </w:t>
-      </w:r>
-      <w:r>
-        <w:rPr>
-          <w:rFonts w:asciiTheme="minorHAnsi" w:hAnsiTheme="minorHAnsi" w:cstheme="minorHAnsi"/>
-        </w:rPr>
-        <w:t>.....................................</w:t>
-      </w:r>
     </w:p>
     <w:p>
       <w:pPr>
@@ -1272,7 +1221,16 @@
           <w:rFonts w:asciiTheme="minorHAnsi" w:hAnsiTheme="minorHAnsi" w:cstheme="minorHAnsi"/>
           <w:b/>
         </w:rPr>
-        <w:t xml:space="preserve">          </w:t>
+        <w:t xml:space="preserve">  </w:t>
+      </w:r>
+      <w:bookmarkStart w:id="0" w:name="_GoBack"/>
+      <w:bookmarkEnd w:id="0"/>
+      <w:r>
+        <w:rPr>
+          <w:rFonts w:asciiTheme="minorHAnsi" w:hAnsiTheme="minorHAnsi" w:cstheme="minorHAnsi"/>
+          <w:b/>
+        </w:rPr>
+        <w:t xml:space="preserve">  </w:t>
       </w:r>
       <w:r>
         <w:rPr>

</xml_diff>

<commit_message>
filter employee with status
</commit_message>
<xml_diff>
--- a/public/templates/payslip_template.docx
+++ b/public/templates/payslip_template.docx
@@ -16,7 +16,6 @@
           <w:spacing w:val="-47"/>
         </w:rPr>
       </w:pPr>
-      <w:bookmarkStart w:id="0" w:name="_GoBack"/>
       <w:r>
         <w:rPr>
           <w:rFonts w:ascii="Times New Roman" w:hAnsi="Times New Roman" w:cs="Times New Roman"/>
@@ -116,7 +115,7 @@
                 <w:rFonts w:ascii="Times New Roman" w:hAnsi="Times New Roman" w:cs="Times New Roman"/>
                 <w:b/>
               </w:rPr>
-              <w:t>PF</w:t>
+              <w:t>Pf</w:t>
             </w:r>
             <w:r>
               <w:rPr>
@@ -131,91 +130,63 @@
                 <w:rFonts w:ascii="Times New Roman" w:hAnsi="Times New Roman" w:cs="Times New Roman"/>
                 <w:b/>
               </w:rPr>
-              <w:t>NO.:</w:t>
+              <w:t>No.:</w:t>
             </w:r>
             <w:r>
               <w:rPr>
                 <w:rFonts w:ascii="Times New Roman" w:hAnsi="Times New Roman" w:cs="Times New Roman"/>
               </w:rPr>
               <w:tab/>
-              <w:t xml:space="preserve">                     </w:t>
-            </w:r>
-            <w:r>
-              <w:rPr>
-                <w:rFonts w:ascii="Times New Roman" w:hAnsi="Times New Roman" w:cs="Times New Roman"/>
+              <w:t xml:space="preserve">                 [Fr/${</w:t>
+            </w:r>
+            <w:proofErr w:type="spellStart"/>
+            <w:r>
+              <w:rPr>
+                <w:rFonts w:ascii="Times New Roman" w:hAnsi="Times New Roman" w:cs="Times New Roman"/>
+              </w:rPr>
+              <w:t>Staff_No</w:t>
+            </w:r>
+            <w:proofErr w:type="spellEnd"/>
+            <w:r>
+              <w:rPr>
+                <w:rFonts w:ascii="Times New Roman" w:hAnsi="Times New Roman" w:cs="Times New Roman"/>
+              </w:rPr>
+              <w:t>}]</w:t>
+            </w:r>
+            <w:r>
+              <w:rPr>
+                <w:rFonts w:ascii="Times New Roman" w:hAnsi="Times New Roman" w:cs="Times New Roman"/>
+                <w:spacing w:val="38"/>
               </w:rPr>
               <w:t xml:space="preserve"> </w:t>
             </w:r>
             <w:r>
               <w:rPr>
                 <w:rFonts w:ascii="Times New Roman" w:hAnsi="Times New Roman" w:cs="Times New Roman"/>
-              </w:rPr>
-              <w:t xml:space="preserve"> [FR/${</w:t>
+                <w:spacing w:val="38"/>
+              </w:rPr>
+              <w:br/>
+            </w:r>
+            <w:r>
+              <w:rPr>
+                <w:rFonts w:ascii="Times New Roman" w:hAnsi="Times New Roman" w:cs="Times New Roman"/>
+                <w:b/>
+                <w:spacing w:val="38"/>
+              </w:rPr>
+              <w:t xml:space="preserve">Staff No:         </w:t>
+            </w:r>
+            <w:r>
+              <w:rPr>
+                <w:rFonts w:ascii="Times New Roman" w:hAnsi="Times New Roman" w:cs="Times New Roman"/>
+              </w:rPr>
+              <w:t>${</w:t>
             </w:r>
             <w:proofErr w:type="spellStart"/>
             <w:r>
               <w:rPr>
                 <w:rFonts w:ascii="Times New Roman" w:hAnsi="Times New Roman" w:cs="Times New Roman"/>
               </w:rPr>
-              <w:t>staff_no</w:t>
-            </w:r>
-            <w:proofErr w:type="spellEnd"/>
-            <w:r>
-              <w:rPr>
-                <w:rFonts w:ascii="Times New Roman" w:hAnsi="Times New Roman" w:cs="Times New Roman"/>
-              </w:rPr>
-              <w:t>}]</w:t>
-            </w:r>
-            <w:r>
-              <w:rPr>
-                <w:rFonts w:ascii="Times New Roman" w:hAnsi="Times New Roman" w:cs="Times New Roman"/>
-                <w:spacing w:val="38"/>
-              </w:rPr>
-              <w:t xml:space="preserve"> </w:t>
-            </w:r>
-            <w:r>
-              <w:rPr>
-                <w:rFonts w:ascii="Times New Roman" w:hAnsi="Times New Roman" w:cs="Times New Roman"/>
-                <w:spacing w:val="38"/>
-              </w:rPr>
-              <w:br/>
-            </w:r>
-            <w:r>
-              <w:rPr>
-                <w:rFonts w:ascii="Times New Roman" w:hAnsi="Times New Roman" w:cs="Times New Roman"/>
-                <w:b/>
-                <w:spacing w:val="38"/>
-              </w:rPr>
-              <w:t>STAFF No</w:t>
-            </w:r>
-            <w:r>
-              <w:rPr>
-                <w:rFonts w:ascii="Times New Roman" w:hAnsi="Times New Roman" w:cs="Times New Roman"/>
-                <w:b/>
-                <w:spacing w:val="38"/>
-              </w:rPr>
-              <w:t xml:space="preserve">:   </w:t>
-            </w:r>
-            <w:r>
-              <w:rPr>
-                <w:rFonts w:ascii="Times New Roman" w:hAnsi="Times New Roman" w:cs="Times New Roman"/>
-                <w:b/>
-                <w:spacing w:val="38"/>
-              </w:rPr>
-              <w:t xml:space="preserve">       </w:t>
-            </w:r>
-            <w:r>
-              <w:rPr>
-                <w:rFonts w:ascii="Times New Roman" w:hAnsi="Times New Roman" w:cs="Times New Roman"/>
-              </w:rPr>
-              <w:t>${</w:t>
-            </w:r>
-            <w:proofErr w:type="spellStart"/>
-            <w:r>
-              <w:rPr>
-                <w:rFonts w:ascii="Times New Roman" w:hAnsi="Times New Roman" w:cs="Times New Roman"/>
-              </w:rPr>
-              <w:t>employee_name</w:t>
+              <w:t>Employee_Name</w:t>
             </w:r>
             <w:proofErr w:type="spellEnd"/>
             <w:r>
@@ -253,7 +224,7 @@
                 <w:rFonts w:ascii="Times New Roman" w:hAnsi="Times New Roman" w:cs="Times New Roman"/>
                 <w:b/>
               </w:rPr>
-              <w:t>JOB</w:t>
+              <w:t>Job</w:t>
             </w:r>
             <w:r>
               <w:rPr>
@@ -268,31 +239,47 @@
                 <w:rFonts w:ascii="Times New Roman" w:hAnsi="Times New Roman" w:cs="Times New Roman"/>
                 <w:b/>
               </w:rPr>
-              <w:t>TITLE:</w:t>
-            </w:r>
-            <w:r>
-              <w:rPr>
-                <w:rFonts w:ascii="Times New Roman" w:hAnsi="Times New Roman" w:cs="Times New Roman"/>
-              </w:rPr>
-              <w:t xml:space="preserve">                       </w:t>
-            </w:r>
-            <w:r>
-              <w:rPr>
-                <w:rFonts w:ascii="Times New Roman" w:hAnsi="Times New Roman" w:cs="Times New Roman"/>
-              </w:rPr>
-              <w:t xml:space="preserve"> </w:t>
-            </w:r>
-            <w:r>
-              <w:rPr>
-                <w:rFonts w:ascii="Times New Roman" w:hAnsi="Times New Roman" w:cs="Times New Roman"/>
-              </w:rPr>
-              <w:t xml:space="preserve"> </w:t>
-            </w:r>
-            <w:r>
-              <w:rPr>
-                <w:rFonts w:ascii="Times New Roman" w:hAnsi="Times New Roman" w:cs="Times New Roman"/>
-              </w:rPr>
-              <w:t xml:space="preserve"> </w:t>
+              <w:t>Title:</w:t>
+            </w:r>
+            <w:r>
+              <w:rPr>
+                <w:rFonts w:ascii="Times New Roman" w:hAnsi="Times New Roman" w:cs="Times New Roman"/>
+              </w:rPr>
+              <w:t xml:space="preserve">                          ${</w:t>
+            </w:r>
+            <w:proofErr w:type="spellStart"/>
+            <w:r>
+              <w:rPr>
+                <w:rFonts w:ascii="Times New Roman" w:hAnsi="Times New Roman" w:cs="Times New Roman"/>
+              </w:rPr>
+              <w:t>Job_Title</w:t>
+            </w:r>
+            <w:proofErr w:type="spellEnd"/>
+            <w:r>
+              <w:rPr>
+                <w:rFonts w:ascii="Times New Roman" w:hAnsi="Times New Roman" w:cs="Times New Roman"/>
+              </w:rPr>
+              <w:t>}</w:t>
+            </w:r>
+            <w:r>
+              <w:rPr>
+                <w:rFonts w:ascii="Times New Roman" w:hAnsi="Times New Roman" w:cs="Times New Roman"/>
+              </w:rPr>
+              <w:br/>
+            </w:r>
+            <w:r>
+              <w:rPr>
+                <w:rFonts w:ascii="Times New Roman" w:hAnsi="Times New Roman" w:cs="Times New Roman"/>
+                <w:b/>
+              </w:rPr>
+              <w:t>Period:</w:t>
+            </w:r>
+            <w:r>
+              <w:rPr>
+                <w:rFonts w:ascii="Times New Roman" w:hAnsi="Times New Roman" w:cs="Times New Roman"/>
+                <w:spacing w:val="43"/>
+              </w:rPr>
+              <w:t xml:space="preserve">              </w:t>
             </w:r>
             <w:r>
               <w:rPr>
@@ -305,61 +292,7 @@
               <w:rPr>
                 <w:rFonts w:ascii="Times New Roman" w:hAnsi="Times New Roman" w:cs="Times New Roman"/>
               </w:rPr>
-              <w:t>job_title</w:t>
-            </w:r>
-            <w:proofErr w:type="spellEnd"/>
-            <w:r>
-              <w:rPr>
-                <w:rFonts w:ascii="Times New Roman" w:hAnsi="Times New Roman" w:cs="Times New Roman"/>
-              </w:rPr>
-              <w:t>}</w:t>
-            </w:r>
-            <w:r>
-              <w:rPr>
-                <w:rFonts w:ascii="Times New Roman" w:hAnsi="Times New Roman" w:cs="Times New Roman"/>
-              </w:rPr>
-              <w:br/>
-            </w:r>
-            <w:r>
-              <w:rPr>
-                <w:rFonts w:ascii="Times New Roman" w:hAnsi="Times New Roman" w:cs="Times New Roman"/>
-                <w:b/>
-              </w:rPr>
-              <w:t>PERIOD:</w:t>
-            </w:r>
-            <w:r>
-              <w:rPr>
-                <w:rFonts w:ascii="Times New Roman" w:hAnsi="Times New Roman" w:cs="Times New Roman"/>
-                <w:spacing w:val="43"/>
-              </w:rPr>
-              <w:t xml:space="preserve">             </w:t>
-            </w:r>
-            <w:r>
-              <w:rPr>
-                <w:rFonts w:ascii="Times New Roman" w:hAnsi="Times New Roman" w:cs="Times New Roman"/>
-                <w:spacing w:val="43"/>
-              </w:rPr>
-              <w:t xml:space="preserve"> </w:t>
-            </w:r>
-            <w:r>
-              <w:rPr>
-                <w:rFonts w:ascii="Times New Roman" w:hAnsi="Times New Roman" w:cs="Times New Roman"/>
-                <w:spacing w:val="43"/>
-              </w:rPr>
-              <w:t xml:space="preserve"> </w:t>
-            </w:r>
-            <w:r>
-              <w:rPr>
-                <w:rFonts w:ascii="Times New Roman" w:hAnsi="Times New Roman" w:cs="Times New Roman"/>
-              </w:rPr>
-              <w:t>${</w:t>
-            </w:r>
-            <w:proofErr w:type="spellStart"/>
-            <w:r>
-              <w:rPr>
-                <w:rFonts w:ascii="Times New Roman" w:hAnsi="Times New Roman" w:cs="Times New Roman"/>
-              </w:rPr>
-              <w:t>payroll_period</w:t>
+              <w:t>Payroll_Period</w:t>
             </w:r>
             <w:proofErr w:type="spellEnd"/>
             <w:r>
@@ -410,8 +343,16 @@
               <w:rPr>
                 <w:rFonts w:ascii="Times New Roman" w:hAnsi="Times New Roman" w:cs="Times New Roman"/>
               </w:rPr>
-              <w:t xml:space="preserve">Pay                              </w:t>
-            </w:r>
+              <w:t>P</w:t>
+            </w:r>
+            <w:r>
+              <w:rPr>
+                <w:rFonts w:ascii="Times New Roman" w:hAnsi="Times New Roman" w:cs="Times New Roman"/>
+              </w:rPr>
+              <w:t xml:space="preserve">ay                        </w:t>
+            </w:r>
+            <w:bookmarkStart w:id="0" w:name="_GoBack"/>
+            <w:bookmarkEnd w:id="0"/>
             <w:r>
               <w:rPr>
                 <w:rFonts w:ascii="Times New Roman" w:hAnsi="Times New Roman" w:cs="Times New Roman"/>
@@ -431,7 +372,7 @@
                 <w:rFonts w:ascii="Times New Roman" w:hAnsi="Times New Roman" w:cs="Times New Roman"/>
                 <w:b/>
               </w:rPr>
-              <w:t>basic_pay</w:t>
+              <w:t>Basic_Pay</w:t>
             </w:r>
             <w:proofErr w:type="spellEnd"/>
             <w:r>
@@ -461,7 +402,7 @@
         <w:rPr>
           <w:rFonts w:ascii="Times New Roman" w:hAnsi="Times New Roman" w:cs="Times New Roman"/>
         </w:rPr>
-        <w:t>ALLOWANCE</w:t>
+        <w:t>Allowance</w:t>
       </w:r>
       <w:r>
         <w:rPr>
@@ -508,25 +449,7 @@
               <w:rPr>
                 <w:rFonts w:ascii="Times New Roman" w:hAnsi="Times New Roman" w:cs="Times New Roman"/>
               </w:rPr>
-              <w:t>$</w:t>
-            </w:r>
-            <w:r>
-              <w:rPr>
-                <w:rFonts w:ascii="Times New Roman" w:hAnsi="Times New Roman" w:cs="Times New Roman"/>
-              </w:rPr>
-              <w:t>{benefit</w:t>
-            </w:r>
-            <w:r>
-              <w:rPr>
-                <w:rFonts w:ascii="Times New Roman" w:hAnsi="Times New Roman" w:cs="Times New Roman"/>
-              </w:rPr>
-              <w:t>s</w:t>
-            </w:r>
-            <w:r>
-              <w:rPr>
-                <w:rFonts w:ascii="Times New Roman" w:hAnsi="Times New Roman" w:cs="Times New Roman"/>
-              </w:rPr>
-              <w:t>}</w:t>
+              <w:t>${Benefits}</w:t>
             </w:r>
           </w:p>
         </w:tc>
@@ -558,7 +481,7 @@
                 <w:rFonts w:ascii="Times New Roman" w:hAnsi="Times New Roman" w:cs="Times New Roman"/>
                 <w:b/>
               </w:rPr>
-              <w:t>benefit_amount</w:t>
+              <w:t>Benefit_Amount</w:t>
             </w:r>
             <w:proofErr w:type="spellEnd"/>
             <w:r>
@@ -639,7 +562,7 @@
                 <w:rFonts w:ascii="Times New Roman" w:hAnsi="Times New Roman" w:cs="Times New Roman"/>
                 <w:b/>
               </w:rPr>
-              <w:t>gross_pay</w:t>
+              <w:t>Gross_Pay</w:t>
             </w:r>
             <w:proofErr w:type="spellEnd"/>
             <w:r>
@@ -665,12 +588,14 @@
           <w:rFonts w:ascii="Times New Roman" w:hAnsi="Times New Roman" w:cs="Times New Roman"/>
         </w:rPr>
       </w:pPr>
+      <w:proofErr w:type="spellStart"/>
       <w:r>
         <w:rPr>
           <w:rFonts w:ascii="Times New Roman" w:hAnsi="Times New Roman" w:cs="Times New Roman"/>
         </w:rPr>
-        <w:t>STATUTORIES</w:t>
+        <w:t>Statutories</w:t>
       </w:r>
+      <w:proofErr w:type="spellEnd"/>
     </w:p>
     <w:tbl>
       <w:tblPr>
@@ -735,7 +660,7 @@
                 <w:rFonts w:ascii="Times New Roman" w:hAnsi="Times New Roman" w:cs="Times New Roman"/>
                 <w:b/>
               </w:rPr>
-              <w:t>nssf</w:t>
+              <w:t>Nssf</w:t>
             </w:r>
             <w:proofErr w:type="spellEnd"/>
             <w:r>
@@ -801,7 +726,7 @@
                 <w:rFonts w:ascii="Times New Roman" w:hAnsi="Times New Roman" w:cs="Times New Roman"/>
                 <w:b/>
               </w:rPr>
-              <w:t>nhif</w:t>
+              <w:t>Nhif</w:t>
             </w:r>
             <w:proofErr w:type="spellEnd"/>
             <w:r>
@@ -867,7 +792,7 @@
                 <w:rFonts w:ascii="Times New Roman" w:hAnsi="Times New Roman" w:cs="Times New Roman"/>
                 <w:b/>
               </w:rPr>
-              <w:t>net_paye</w:t>
+              <w:t>Net_Paye</w:t>
             </w:r>
             <w:proofErr w:type="spellEnd"/>
             <w:r>
@@ -901,7 +826,7 @@
               <w:rPr>
                 <w:rFonts w:ascii="Times New Roman" w:hAnsi="Times New Roman" w:cs="Times New Roman"/>
               </w:rPr>
-              <w:t>HOUSE LEVY</w:t>
+              <w:t>House Levy</w:t>
             </w:r>
           </w:p>
         </w:tc>
@@ -925,23 +850,7 @@
                 <w:rFonts w:ascii="Times New Roman" w:hAnsi="Times New Roman" w:cs="Times New Roman"/>
                 <w:b/>
               </w:rPr>
-              <w:t>${</w:t>
-            </w:r>
-            <w:proofErr w:type="spellStart"/>
-            <w:r>
-              <w:rPr>
-                <w:rFonts w:ascii="Times New Roman" w:hAnsi="Times New Roman" w:cs="Times New Roman"/>
-                <w:b/>
-              </w:rPr>
-              <w:t>house_levy</w:t>
-            </w:r>
-            <w:proofErr w:type="spellEnd"/>
-            <w:r>
-              <w:rPr>
-                <w:rFonts w:ascii="Times New Roman" w:hAnsi="Times New Roman" w:cs="Times New Roman"/>
-                <w:b/>
-              </w:rPr>
-              <w:t>}</w:t>
+              <w:t>0</w:t>
             </w:r>
           </w:p>
         </w:tc>
@@ -964,13 +873,7 @@
         <w:rPr>
           <w:rFonts w:ascii="Times New Roman" w:hAnsi="Times New Roman" w:cs="Times New Roman"/>
         </w:rPr>
-        <w:t>D</w:t>
-      </w:r>
-      <w:r>
-        <w:rPr>
-          <w:rFonts w:ascii="Times New Roman" w:hAnsi="Times New Roman" w:cs="Times New Roman"/>
-        </w:rPr>
-        <w:t>EDUCTIONS</w:t>
+        <w:t>Deductions</w:t>
       </w:r>
       <w:r>
         <w:rPr>
@@ -1010,7 +913,7 @@
               <w:rPr>
                 <w:rFonts w:ascii="Times New Roman" w:hAnsi="Times New Roman" w:cs="Times New Roman"/>
               </w:rPr>
-              <w:t>${deductions}</w:t>
+              <w:t>${Deductions}</w:t>
             </w:r>
           </w:p>
         </w:tc>
@@ -1042,7 +945,7 @@
                 <w:rFonts w:ascii="Times New Roman" w:hAnsi="Times New Roman" w:cs="Times New Roman"/>
                 <w:b/>
               </w:rPr>
-              <w:t>deduction_amount</w:t>
+              <w:t>Deduction_Amount</w:t>
             </w:r>
             <w:proofErr w:type="spellEnd"/>
             <w:r>
@@ -1099,21 +1002,7 @@
           <w:rFonts w:ascii="Times New Roman" w:hAnsi="Times New Roman" w:cs="Times New Roman"/>
           <w:b/>
         </w:rPr>
-        <w:t xml:space="preserve">  </w:t>
-      </w:r>
-      <w:r>
-        <w:rPr>
-          <w:rFonts w:ascii="Times New Roman" w:hAnsi="Times New Roman" w:cs="Times New Roman"/>
-          <w:b/>
-        </w:rPr>
-        <w:t xml:space="preserve">  </w:t>
-      </w:r>
-      <w:r>
-        <w:rPr>
-          <w:rFonts w:ascii="Times New Roman" w:hAnsi="Times New Roman" w:cs="Times New Roman"/>
-          <w:b/>
-        </w:rPr>
-        <w:t>${</w:t>
+        <w:t xml:space="preserve">  ${</w:t>
       </w:r>
       <w:proofErr w:type="spellStart"/>
       <w:r>
@@ -1121,7 +1010,7 @@
           <w:rFonts w:ascii="Times New Roman" w:hAnsi="Times New Roman" w:cs="Times New Roman"/>
           <w:b/>
         </w:rPr>
-        <w:t>net_pay</w:t>
+        <w:t>Net_Pay</w:t>
       </w:r>
       <w:proofErr w:type="spellEnd"/>
       <w:r>
@@ -1131,7 +1020,6 @@
         </w:rPr>
         <w:t>}</w:t>
       </w:r>
-      <w:bookmarkEnd w:id="0"/>
     </w:p>
     <w:sectPr>
       <w:headerReference w:type="default" r:id="rId7"/>

</xml_diff>